<commit_message>
add API xintaitro with new model classes update donggop API, remove authentication of Nguoi Dong Gop change DBContext from DbSet<PhanHoiDanhGium> to DbSet<PhanHoiDanhGia> add enum TrangThaiXinTaiTro
</commit_message>
<xml_diff>
--- a/Template#0-ProjectProposal.docx
+++ b/Template#0-ProjectProposal.docx
@@ -2879,6 +2879,67 @@
         <w:tc>
           <w:tcPr>
             <w:tcW w:w="5035" w:type="dxa"/>
+            <w:tcBorders>
+              <w:top w:val="single" w:sz="12" w:space="0" w:color="F79646" w:themeColor="accent6"/>
+              <w:bottom w:val="single" w:sz="12" w:space="0" w:color="F79646" w:themeColor="accent6"/>
+            </w:tcBorders>
+          </w:tcPr>
+          <w:p>
+            <w:pPr>
+              <w:rPr>
+                <w:rFonts w:cs="Segoe UI"/>
+                <w:b/>
+                <w:bCs/>
+                <w:iCs/>
+              </w:rPr>
+            </w:pPr>
+            <w:r>
+              <w:rPr>
+                <w:rFonts w:cs="Segoe UI"/>
+                <w:b/>
+                <w:bCs/>
+                <w:iCs/>
+              </w:rPr>
+              <w:t>Nhu cầu</w:t>
+            </w:r>
+          </w:p>
+        </w:tc>
+        <w:tc>
+          <w:tcPr>
+            <w:tcW w:w="5035" w:type="dxa"/>
+            <w:tcBorders>
+              <w:top w:val="single" w:sz="12" w:space="0" w:color="F79646" w:themeColor="accent6"/>
+              <w:bottom w:val="single" w:sz="12" w:space="0" w:color="F79646" w:themeColor="accent6"/>
+            </w:tcBorders>
+          </w:tcPr>
+          <w:p>
+            <w:pPr>
+              <w:rPr>
+                <w:rFonts w:cs="Segoe UI"/>
+                <w:b/>
+                <w:bCs/>
+                <w:iCs/>
+              </w:rPr>
+            </w:pPr>
+            <w:r>
+              <w:rPr>
+                <w:rFonts w:cs="Segoe UI"/>
+                <w:b/>
+                <w:bCs/>
+                <w:iCs/>
+              </w:rPr>
+              <w:t>Yêu cầu</w:t>
+            </w:r>
+          </w:p>
+        </w:tc>
+      </w:tr>
+      <w:tr>
+        <w:tc>
+          <w:tcPr>
+            <w:tcW w:w="5035" w:type="dxa"/>
+            <w:tcBorders>
+              <w:top w:val="single" w:sz="12" w:space="0" w:color="F79646" w:themeColor="accent6"/>
+            </w:tcBorders>
           </w:tcPr>
           <w:p>
             <w:pPr>
@@ -2894,10 +2955,37 @@
                 <w:iCs/>
                 <w:color w:val="7030A0"/>
               </w:rPr>
-              <w:t>Nhu cầu</w:t>
+              <w:t>Là tổ chức từ thiện, chúng tôi muốn tạo và quản lý chiến dịch cứu trợ.</w:t>
             </w:r>
           </w:p>
         </w:tc>
+        <w:tc>
+          <w:tcPr>
+            <w:tcW w:w="5035" w:type="dxa"/>
+            <w:tcBorders>
+              <w:top w:val="single" w:sz="12" w:space="0" w:color="F79646" w:themeColor="accent6"/>
+            </w:tcBorders>
+          </w:tcPr>
+          <w:p>
+            <w:pPr>
+              <w:rPr>
+                <w:rFonts w:cs="Segoe UI"/>
+                <w:iCs/>
+                <w:color w:val="7030A0"/>
+              </w:rPr>
+            </w:pPr>
+            <w:r>
+              <w:rPr>
+                <w:rFonts w:cs="Segoe UI"/>
+                <w:iCs/>
+                <w:color w:val="7030A0"/>
+              </w:rPr>
+              <w:t>Quản lý chiến dịch</w:t>
+            </w:r>
+          </w:p>
+        </w:tc>
+      </w:tr>
+      <w:tr>
         <w:tc>
           <w:tcPr>
             <w:tcW w:w="5035" w:type="dxa"/>
@@ -2916,54 +3004,8 @@
                 <w:iCs/>
                 <w:color w:val="7030A0"/>
               </w:rPr>
-              <w:t>Yêu cầu</w:t>
+              <w:t>Là tổ chức từ thiện, chúng tôi muốn các nhà</w:t>
             </w:r>
-          </w:p>
-        </w:tc>
-      </w:tr>
-      <w:tr>
-        <w:tc>
-          <w:tcPr>
-            <w:tcW w:w="5035" w:type="dxa"/>
-          </w:tcPr>
-          <w:p>
-            <w:pPr>
-              <w:rPr>
-                <w:rFonts w:cs="Segoe UI"/>
-                <w:iCs/>
-                <w:color w:val="7030A0"/>
-              </w:rPr>
-            </w:pPr>
-          </w:p>
-        </w:tc>
-        <w:tc>
-          <w:tcPr>
-            <w:tcW w:w="5035" w:type="dxa"/>
-          </w:tcPr>
-          <w:p>
-            <w:pPr>
-              <w:rPr>
-                <w:rFonts w:cs="Segoe UI"/>
-                <w:iCs/>
-                <w:color w:val="7030A0"/>
-              </w:rPr>
-            </w:pPr>
-          </w:p>
-        </w:tc>
-      </w:tr>
-      <w:tr>
-        <w:tc>
-          <w:tcPr>
-            <w:tcW w:w="5035" w:type="dxa"/>
-          </w:tcPr>
-          <w:p>
-            <w:pPr>
-              <w:rPr>
-                <w:rFonts w:cs="Segoe UI"/>
-                <w:iCs/>
-                <w:color w:val="7030A0"/>
-              </w:rPr>
-            </w:pPr>
           </w:p>
         </w:tc>
         <w:tc>
@@ -3009,6 +3051,7 @@
           <w:color w:val="auto"/>
           <w:sz w:val="26"/>
         </w:rPr>
+        <w:lastRenderedPageBreak/>
         <w:t>Kiến trúc tổng thể</w:t>
       </w:r>
       <w:r>
@@ -3344,6 +3387,7 @@
         </w:rPr>
       </w:pPr>
       <w:r>
+        <w:lastRenderedPageBreak/>
         <w:br w:type="page"/>
       </w:r>
     </w:p>
@@ -8375,7 +8419,6 @@
     <w:rsid w:val="00221177"/>
     <w:rsid w:val="00241514"/>
     <w:rsid w:val="002E1116"/>
-    <w:rsid w:val="00311F5F"/>
     <w:rsid w:val="003466A5"/>
     <w:rsid w:val="003468ED"/>
     <w:rsid w:val="0036061B"/>
@@ -8415,6 +8458,7 @@
     <w:rsid w:val="00F010B2"/>
     <w:rsid w:val="00F1735D"/>
     <w:rsid w:val="00F518AA"/>
+    <w:rsid w:val="00F65F7A"/>
   </w:rsids>
   <m:mathPr>
     <m:mathFont m:val="Cambria Math"/>

</xml_diff>